<commit_message>
condicional v-if utilizando a tag template
</commit_message>
<xml_diff>
--- a/Instrucoes/Instrucoes.docx
+++ b/Instrucoes/Instrucoes.docx
@@ -4782,6 +4782,859 @@
           <w:szCs w:val="24"/>
         </w:rPr>
         <w:t>.</w:t>
+      </w:r>
+    </w:p>
+    <w:p>
+      <w:pPr>
+        <w:pStyle w:val="PargrafodaLista"/>
+        <w:numPr>
+          <w:ilvl w:val="0"/>
+          <w:numId w:val="3"/>
+        </w:numPr>
+        <w:jc w:val="both"/>
+        <w:rPr>
+          <w:rFonts w:ascii="Consolas" w:hAnsi="Consolas"/>
+          <w:sz w:val="24"/>
+          <w:szCs w:val="24"/>
+        </w:rPr>
+      </w:pPr>
+      <w:r>
+        <w:rPr>
+          <w:rFonts w:ascii="Consolas" w:hAnsi="Consolas"/>
+          <w:sz w:val="24"/>
+          <w:szCs w:val="24"/>
+        </w:rPr>
+        <w:t xml:space="preserve">Iremos utilizar o exemplo anterior, porém vamos adicionar uma </w:t>
+      </w:r>
+      <w:proofErr w:type="spellStart"/>
+      <w:r>
+        <w:rPr>
+          <w:rFonts w:ascii="Consolas" w:hAnsi="Consolas"/>
+          <w:sz w:val="24"/>
+          <w:szCs w:val="24"/>
+        </w:rPr>
+        <w:t>div</w:t>
+      </w:r>
+      <w:proofErr w:type="spellEnd"/>
+      <w:r>
+        <w:rPr>
+          <w:rFonts w:ascii="Consolas" w:hAnsi="Consolas"/>
+          <w:sz w:val="24"/>
+          <w:szCs w:val="24"/>
+        </w:rPr>
+        <w:t xml:space="preserve"> no </w:t>
+      </w:r>
+      <w:proofErr w:type="spellStart"/>
+      <w:r>
+        <w:rPr>
+          <w:rFonts w:ascii="Consolas" w:hAnsi="Consolas"/>
+          <w:sz w:val="24"/>
+          <w:szCs w:val="24"/>
+        </w:rPr>
+        <w:t>inicio</w:t>
+      </w:r>
+      <w:proofErr w:type="spellEnd"/>
+      <w:r>
+        <w:rPr>
+          <w:rFonts w:ascii="Consolas" w:hAnsi="Consolas"/>
+          <w:sz w:val="24"/>
+          <w:szCs w:val="24"/>
+        </w:rPr>
+        <w:t xml:space="preserve"> </w:t>
+      </w:r>
+      <w:proofErr w:type="spellStart"/>
+      <w:r>
+        <w:rPr>
+          <w:rFonts w:ascii="Consolas" w:hAnsi="Consolas"/>
+          <w:sz w:val="24"/>
+          <w:szCs w:val="24"/>
+        </w:rPr>
+        <w:t>html</w:t>
+      </w:r>
+      <w:proofErr w:type="spellEnd"/>
+      <w:r>
+        <w:rPr>
+          <w:rFonts w:ascii="Consolas" w:hAnsi="Consolas"/>
+          <w:sz w:val="24"/>
+          <w:szCs w:val="24"/>
+        </w:rPr>
+        <w:t xml:space="preserve">. Dentro desta </w:t>
+      </w:r>
+      <w:proofErr w:type="spellStart"/>
+      <w:r>
+        <w:rPr>
+          <w:rFonts w:ascii="Consolas" w:hAnsi="Consolas"/>
+          <w:sz w:val="24"/>
+          <w:szCs w:val="24"/>
+        </w:rPr>
+        <w:t>div</w:t>
+      </w:r>
+      <w:proofErr w:type="spellEnd"/>
+      <w:r>
+        <w:rPr>
+          <w:rFonts w:ascii="Consolas" w:hAnsi="Consolas"/>
+          <w:sz w:val="24"/>
+          <w:szCs w:val="24"/>
+        </w:rPr>
+        <w:t xml:space="preserve"> iremos mover o parágrafo de usuário logado e criar outro parágrafo que terá o perfil do usuário.</w:t>
+      </w:r>
+    </w:p>
+    <w:p>
+      <w:pPr>
+        <w:pStyle w:val="PargrafodaLista"/>
+        <w:numPr>
+          <w:ilvl w:val="0"/>
+          <w:numId w:val="3"/>
+        </w:numPr>
+        <w:shd w:val="clear" w:color="auto" w:fill="282A36"/>
+        <w:spacing w:after="0" w:line="285" w:lineRule="atLeast"/>
+        <w:rPr>
+          <w:rFonts w:ascii="Consolas" w:eastAsia="Times New Roman" w:hAnsi="Consolas" w:cs="Times New Roman"/>
+          <w:color w:val="F6F6F4"/>
+          <w:sz w:val="21"/>
+          <w:szCs w:val="21"/>
+          <w:lang w:eastAsia="pt-BR"/>
+        </w:rPr>
+      </w:pPr>
+      <w:r>
+        <w:rPr>
+          <w:rFonts w:ascii="Consolas" w:eastAsia="Times New Roman" w:hAnsi="Consolas" w:cs="Times New Roman"/>
+          <w:color w:val="F6F6F4"/>
+          <w:sz w:val="21"/>
+          <w:szCs w:val="21"/>
+          <w:lang w:eastAsia="pt-BR"/>
+        </w:rPr>
+        <w:t>&lt;</w:t>
+      </w:r>
+      <w:proofErr w:type="spellStart"/>
+      <w:r>
+        <w:rPr>
+          <w:rFonts w:ascii="Consolas" w:eastAsia="Times New Roman" w:hAnsi="Consolas" w:cs="Times New Roman"/>
+          <w:color w:val="F286C4"/>
+          <w:sz w:val="21"/>
+          <w:szCs w:val="21"/>
+          <w:lang w:eastAsia="pt-BR"/>
+        </w:rPr>
+        <w:t>div</w:t>
+      </w:r>
+      <w:proofErr w:type="spellEnd"/>
+      <w:r>
+        <w:rPr>
+          <w:rFonts w:ascii="Consolas" w:eastAsia="Times New Roman" w:hAnsi="Consolas" w:cs="Times New Roman"/>
+          <w:color w:val="F6F6F4"/>
+          <w:sz w:val="21"/>
+          <w:szCs w:val="21"/>
+          <w:lang w:eastAsia="pt-BR"/>
+        </w:rPr>
+        <w:t xml:space="preserve"> </w:t>
+      </w:r>
+      <w:proofErr w:type="spellStart"/>
+      <w:r>
+        <w:rPr>
+          <w:rFonts w:ascii="Consolas" w:eastAsia="Times New Roman" w:hAnsi="Consolas" w:cs="Times New Roman"/>
+          <w:i/>
+          <w:iCs/>
+          <w:color w:val="62E884"/>
+          <w:sz w:val="21"/>
+          <w:szCs w:val="21"/>
+          <w:lang w:eastAsia="pt-BR"/>
+        </w:rPr>
+        <w:t>v-if</w:t>
+      </w:r>
+      <w:proofErr w:type="spellEnd"/>
+      <w:r>
+        <w:rPr>
+          <w:rFonts w:ascii="Consolas" w:eastAsia="Times New Roman" w:hAnsi="Consolas" w:cs="Times New Roman"/>
+          <w:color w:val="F286C4"/>
+          <w:sz w:val="21"/>
+          <w:szCs w:val="21"/>
+          <w:lang w:eastAsia="pt-BR"/>
+        </w:rPr>
+        <w:t>=</w:t>
+      </w:r>
+      <w:r>
+        <w:rPr>
+          <w:rFonts w:ascii="Consolas" w:eastAsia="Times New Roman" w:hAnsi="Consolas" w:cs="Times New Roman"/>
+          <w:color w:val="DEE492"/>
+          <w:sz w:val="21"/>
+          <w:szCs w:val="21"/>
+          <w:lang w:eastAsia="pt-BR"/>
+        </w:rPr>
+        <w:t>"</w:t>
+      </w:r>
+      <w:r>
+        <w:rPr>
+          <w:rFonts w:ascii="Consolas" w:eastAsia="Times New Roman" w:hAnsi="Consolas" w:cs="Times New Roman"/>
+          <w:color w:val="E7EE98"/>
+          <w:sz w:val="21"/>
+          <w:szCs w:val="21"/>
+          <w:lang w:eastAsia="pt-BR"/>
+        </w:rPr>
+        <w:t>logado</w:t>
+      </w:r>
+      <w:r>
+        <w:rPr>
+          <w:rFonts w:ascii="Consolas" w:eastAsia="Times New Roman" w:hAnsi="Consolas" w:cs="Times New Roman"/>
+          <w:color w:val="DEE492"/>
+          <w:sz w:val="21"/>
+          <w:szCs w:val="21"/>
+          <w:lang w:eastAsia="pt-BR"/>
+        </w:rPr>
+        <w:t>"</w:t>
+      </w:r>
+      <w:r>
+        <w:rPr>
+          <w:rFonts w:ascii="Consolas" w:eastAsia="Times New Roman" w:hAnsi="Consolas" w:cs="Times New Roman"/>
+          <w:color w:val="F6F6F4"/>
+          <w:sz w:val="21"/>
+          <w:szCs w:val="21"/>
+          <w:lang w:eastAsia="pt-BR"/>
+        </w:rPr>
+        <w:t>&gt;</w:t>
+      </w:r>
+    </w:p>
+    <w:p>
+      <w:pPr>
+        <w:pStyle w:val="PargrafodaLista"/>
+        <w:numPr>
+          <w:ilvl w:val="0"/>
+          <w:numId w:val="3"/>
+        </w:numPr>
+        <w:shd w:val="clear" w:color="auto" w:fill="282A36"/>
+        <w:spacing w:after="0" w:line="285" w:lineRule="atLeast"/>
+        <w:rPr>
+          <w:rFonts w:ascii="Consolas" w:eastAsia="Times New Roman" w:hAnsi="Consolas" w:cs="Times New Roman"/>
+          <w:color w:val="F6F6F4"/>
+          <w:sz w:val="21"/>
+          <w:szCs w:val="21"/>
+          <w:lang w:eastAsia="pt-BR"/>
+        </w:rPr>
+      </w:pPr>
+      <w:r>
+        <w:rPr>
+          <w:rFonts w:ascii="Consolas" w:eastAsia="Times New Roman" w:hAnsi="Consolas" w:cs="Times New Roman"/>
+          <w:color w:val="F6F6F4"/>
+          <w:sz w:val="21"/>
+          <w:szCs w:val="21"/>
+          <w:lang w:eastAsia="pt-BR"/>
+        </w:rPr>
+        <w:t>        &lt;</w:t>
+      </w:r>
+      <w:r>
+        <w:rPr>
+          <w:rFonts w:ascii="Consolas" w:eastAsia="Times New Roman" w:hAnsi="Consolas" w:cs="Times New Roman"/>
+          <w:color w:val="F286C4"/>
+          <w:sz w:val="21"/>
+          <w:szCs w:val="21"/>
+          <w:lang w:eastAsia="pt-BR"/>
+        </w:rPr>
+        <w:t>p</w:t>
+      </w:r>
+      <w:r>
+        <w:rPr>
+          <w:rFonts w:ascii="Consolas" w:eastAsia="Times New Roman" w:hAnsi="Consolas" w:cs="Times New Roman"/>
+          <w:color w:val="F6F6F4"/>
+          <w:sz w:val="21"/>
+          <w:szCs w:val="21"/>
+          <w:lang w:eastAsia="pt-BR"/>
+        </w:rPr>
+        <w:t>&gt;Usuário Logado: {{nome</w:t>
+      </w:r>
+      <w:proofErr w:type="gramStart"/>
+      <w:r>
+        <w:rPr>
+          <w:rFonts w:ascii="Consolas" w:eastAsia="Times New Roman" w:hAnsi="Consolas" w:cs="Times New Roman"/>
+          <w:color w:val="F6F6F4"/>
+          <w:sz w:val="21"/>
+          <w:szCs w:val="21"/>
+          <w:lang w:eastAsia="pt-BR"/>
+        </w:rPr>
+        <w:t>}}&lt;</w:t>
+      </w:r>
+      <w:proofErr w:type="gramEnd"/>
+      <w:r>
+        <w:rPr>
+          <w:rFonts w:ascii="Consolas" w:eastAsia="Times New Roman" w:hAnsi="Consolas" w:cs="Times New Roman"/>
+          <w:color w:val="F6F6F4"/>
+          <w:sz w:val="21"/>
+          <w:szCs w:val="21"/>
+          <w:lang w:eastAsia="pt-BR"/>
+        </w:rPr>
+        <w:t>/</w:t>
+      </w:r>
+      <w:r>
+        <w:rPr>
+          <w:rFonts w:ascii="Consolas" w:eastAsia="Times New Roman" w:hAnsi="Consolas" w:cs="Times New Roman"/>
+          <w:color w:val="F286C4"/>
+          <w:sz w:val="21"/>
+          <w:szCs w:val="21"/>
+          <w:lang w:eastAsia="pt-BR"/>
+        </w:rPr>
+        <w:t>p</w:t>
+      </w:r>
+      <w:r>
+        <w:rPr>
+          <w:rFonts w:ascii="Consolas" w:eastAsia="Times New Roman" w:hAnsi="Consolas" w:cs="Times New Roman"/>
+          <w:color w:val="F6F6F4"/>
+          <w:sz w:val="21"/>
+          <w:szCs w:val="21"/>
+          <w:lang w:eastAsia="pt-BR"/>
+        </w:rPr>
+        <w:t>&gt;</w:t>
+      </w:r>
+    </w:p>
+    <w:p>
+      <w:pPr>
+        <w:pStyle w:val="PargrafodaLista"/>
+        <w:numPr>
+          <w:ilvl w:val="0"/>
+          <w:numId w:val="3"/>
+        </w:numPr>
+        <w:shd w:val="clear" w:color="auto" w:fill="282A36"/>
+        <w:spacing w:after="0" w:line="285" w:lineRule="atLeast"/>
+        <w:rPr>
+          <w:rFonts w:ascii="Consolas" w:eastAsia="Times New Roman" w:hAnsi="Consolas" w:cs="Times New Roman"/>
+          <w:color w:val="F6F6F4"/>
+          <w:sz w:val="21"/>
+          <w:szCs w:val="21"/>
+          <w:lang w:eastAsia="pt-BR"/>
+        </w:rPr>
+      </w:pPr>
+      <w:r>
+        <w:rPr>
+          <w:rFonts w:ascii="Consolas" w:eastAsia="Times New Roman" w:hAnsi="Consolas" w:cs="Times New Roman"/>
+          <w:color w:val="F6F6F4"/>
+          <w:sz w:val="21"/>
+          <w:szCs w:val="21"/>
+          <w:lang w:eastAsia="pt-BR"/>
+        </w:rPr>
+        <w:t>        &lt;</w:t>
+      </w:r>
+      <w:r>
+        <w:rPr>
+          <w:rFonts w:ascii="Consolas" w:eastAsia="Times New Roman" w:hAnsi="Consolas" w:cs="Times New Roman"/>
+          <w:color w:val="F286C4"/>
+          <w:sz w:val="21"/>
+          <w:szCs w:val="21"/>
+          <w:lang w:eastAsia="pt-BR"/>
+        </w:rPr>
+        <w:t>p</w:t>
+      </w:r>
+      <w:r>
+        <w:rPr>
+          <w:rFonts w:ascii="Consolas" w:eastAsia="Times New Roman" w:hAnsi="Consolas" w:cs="Times New Roman"/>
+          <w:color w:val="F6F6F4"/>
+          <w:sz w:val="21"/>
+          <w:szCs w:val="21"/>
+          <w:lang w:eastAsia="pt-BR"/>
+        </w:rPr>
+        <w:t>&gt;Perfil: Admin&lt;/</w:t>
+      </w:r>
+      <w:r>
+        <w:rPr>
+          <w:rFonts w:ascii="Consolas" w:eastAsia="Times New Roman" w:hAnsi="Consolas" w:cs="Times New Roman"/>
+          <w:color w:val="F286C4"/>
+          <w:sz w:val="21"/>
+          <w:szCs w:val="21"/>
+          <w:lang w:eastAsia="pt-BR"/>
+        </w:rPr>
+        <w:t>p</w:t>
+      </w:r>
+      <w:r>
+        <w:rPr>
+          <w:rFonts w:ascii="Consolas" w:eastAsia="Times New Roman" w:hAnsi="Consolas" w:cs="Times New Roman"/>
+          <w:color w:val="F6F6F4"/>
+          <w:sz w:val="21"/>
+          <w:szCs w:val="21"/>
+          <w:lang w:eastAsia="pt-BR"/>
+        </w:rPr>
+        <w:t>&gt;</w:t>
+      </w:r>
+    </w:p>
+    <w:p>
+      <w:pPr>
+        <w:pStyle w:val="PargrafodaLista"/>
+        <w:numPr>
+          <w:ilvl w:val="0"/>
+          <w:numId w:val="3"/>
+        </w:numPr>
+        <w:shd w:val="clear" w:color="auto" w:fill="282A36"/>
+        <w:spacing w:after="0" w:line="285" w:lineRule="atLeast"/>
+        <w:rPr>
+          <w:rFonts w:ascii="Consolas" w:eastAsia="Times New Roman" w:hAnsi="Consolas" w:cs="Times New Roman"/>
+          <w:color w:val="F6F6F4"/>
+          <w:sz w:val="21"/>
+          <w:szCs w:val="21"/>
+          <w:lang w:eastAsia="pt-BR"/>
+        </w:rPr>
+      </w:pPr>
+      <w:r>
+        <w:rPr>
+          <w:rFonts w:ascii="Consolas" w:eastAsia="Times New Roman" w:hAnsi="Consolas" w:cs="Times New Roman"/>
+          <w:color w:val="F6F6F4"/>
+          <w:sz w:val="21"/>
+          <w:szCs w:val="21"/>
+          <w:lang w:eastAsia="pt-BR"/>
+        </w:rPr>
+        <w:t>    &lt;/</w:t>
+      </w:r>
+      <w:proofErr w:type="spellStart"/>
+      <w:r>
+        <w:rPr>
+          <w:rFonts w:ascii="Consolas" w:eastAsia="Times New Roman" w:hAnsi="Consolas" w:cs="Times New Roman"/>
+          <w:color w:val="F286C4"/>
+          <w:sz w:val="21"/>
+          <w:szCs w:val="21"/>
+          <w:lang w:eastAsia="pt-BR"/>
+        </w:rPr>
+        <w:t>div</w:t>
+      </w:r>
+      <w:proofErr w:type="spellEnd"/>
+      <w:r>
+        <w:rPr>
+          <w:rFonts w:ascii="Consolas" w:eastAsia="Times New Roman" w:hAnsi="Consolas" w:cs="Times New Roman"/>
+          <w:color w:val="F6F6F4"/>
+          <w:sz w:val="21"/>
+          <w:szCs w:val="21"/>
+          <w:lang w:eastAsia="pt-BR"/>
+        </w:rPr>
+        <w:t>&gt;</w:t>
+      </w:r>
+    </w:p>
+    <w:p>
+      <w:pPr>
+        <w:pStyle w:val="PargrafodaLista"/>
+        <w:numPr>
+          <w:ilvl w:val="0"/>
+          <w:numId w:val="3"/>
+        </w:numPr>
+        <w:jc w:val="both"/>
+        <w:rPr>
+          <w:rFonts w:ascii="Consolas" w:hAnsi="Consolas"/>
+          <w:sz w:val="24"/>
+          <w:szCs w:val="24"/>
+        </w:rPr>
+      </w:pPr>
+      <w:r>
+        <w:rPr>
+          <w:rFonts w:ascii="Consolas" w:hAnsi="Consolas"/>
+          <w:sz w:val="24"/>
+          <w:szCs w:val="24"/>
+        </w:rPr>
+        <w:t xml:space="preserve">Para não mostrarmos a </w:t>
+      </w:r>
+      <w:proofErr w:type="spellStart"/>
+      <w:r>
+        <w:rPr>
+          <w:rFonts w:ascii="Consolas" w:hAnsi="Consolas"/>
+          <w:sz w:val="24"/>
+          <w:szCs w:val="24"/>
+        </w:rPr>
+        <w:t>div</w:t>
+      </w:r>
+      <w:proofErr w:type="spellEnd"/>
+      <w:r>
+        <w:rPr>
+          <w:rFonts w:ascii="Consolas" w:hAnsi="Consolas"/>
+          <w:sz w:val="24"/>
+          <w:szCs w:val="24"/>
+        </w:rPr>
+        <w:t xml:space="preserve"> com os parágrafos dentro, temos que utilizar a </w:t>
+      </w:r>
+      <w:proofErr w:type="spellStart"/>
+      <w:r>
+        <w:rPr>
+          <w:rFonts w:ascii="Consolas" w:hAnsi="Consolas"/>
+          <w:sz w:val="24"/>
+          <w:szCs w:val="24"/>
+        </w:rPr>
+        <w:t>tag</w:t>
+      </w:r>
+      <w:proofErr w:type="spellEnd"/>
+      <w:r>
+        <w:rPr>
+          <w:rFonts w:ascii="Consolas" w:hAnsi="Consolas"/>
+          <w:sz w:val="24"/>
+          <w:szCs w:val="24"/>
+        </w:rPr>
+        <w:t xml:space="preserve"> </w:t>
+      </w:r>
+      <w:proofErr w:type="spellStart"/>
+      <w:r>
+        <w:rPr>
+          <w:rFonts w:ascii="Consolas" w:hAnsi="Consolas"/>
+          <w:sz w:val="24"/>
+          <w:szCs w:val="24"/>
+        </w:rPr>
+        <w:t>template</w:t>
+      </w:r>
+      <w:proofErr w:type="spellEnd"/>
+      <w:r>
+        <w:rPr>
+          <w:rFonts w:ascii="Consolas" w:hAnsi="Consolas"/>
+          <w:sz w:val="24"/>
+          <w:szCs w:val="24"/>
+        </w:rPr>
+        <w:t xml:space="preserve">. Desta forma os parágrafos irão aparecer na página </w:t>
+      </w:r>
+      <w:proofErr w:type="spellStart"/>
+      <w:r>
+        <w:rPr>
+          <w:rFonts w:ascii="Consolas" w:hAnsi="Consolas"/>
+          <w:sz w:val="24"/>
+          <w:szCs w:val="24"/>
+        </w:rPr>
+        <w:t>html</w:t>
+      </w:r>
+      <w:proofErr w:type="spellEnd"/>
+      <w:r>
+        <w:rPr>
+          <w:rFonts w:ascii="Consolas" w:hAnsi="Consolas"/>
+          <w:sz w:val="24"/>
+          <w:szCs w:val="24"/>
+        </w:rPr>
+        <w:t xml:space="preserve">, mas o </w:t>
+      </w:r>
+      <w:proofErr w:type="spellStart"/>
+      <w:r>
+        <w:rPr>
+          <w:rFonts w:ascii="Consolas" w:hAnsi="Consolas"/>
+          <w:sz w:val="24"/>
+          <w:szCs w:val="24"/>
+        </w:rPr>
+        <w:t>template</w:t>
+      </w:r>
+      <w:proofErr w:type="spellEnd"/>
+      <w:r>
+        <w:rPr>
+          <w:rFonts w:ascii="Consolas" w:hAnsi="Consolas"/>
+          <w:sz w:val="24"/>
+          <w:szCs w:val="24"/>
+        </w:rPr>
+        <w:t xml:space="preserve"> não.</w:t>
+      </w:r>
+    </w:p>
+    <w:p>
+      <w:pPr>
+        <w:pStyle w:val="PargrafodaLista"/>
+        <w:numPr>
+          <w:ilvl w:val="0"/>
+          <w:numId w:val="3"/>
+        </w:numPr>
+        <w:shd w:val="clear" w:color="auto" w:fill="282A36"/>
+        <w:spacing w:after="0" w:line="285" w:lineRule="atLeast"/>
+        <w:rPr>
+          <w:rFonts w:ascii="Consolas" w:eastAsia="Times New Roman" w:hAnsi="Consolas" w:cs="Times New Roman"/>
+          <w:color w:val="F6F6F4"/>
+          <w:sz w:val="21"/>
+          <w:szCs w:val="21"/>
+          <w:lang w:eastAsia="pt-BR"/>
+        </w:rPr>
+      </w:pPr>
+      <w:r>
+        <w:rPr>
+          <w:rFonts w:ascii="Consolas" w:eastAsia="Times New Roman" w:hAnsi="Consolas" w:cs="Times New Roman"/>
+          <w:color w:val="F6F6F4"/>
+          <w:sz w:val="21"/>
+          <w:szCs w:val="21"/>
+          <w:lang w:eastAsia="pt-BR"/>
+        </w:rPr>
+        <w:lastRenderedPageBreak/>
+        <w:t>&lt;</w:t>
+      </w:r>
+      <w:proofErr w:type="spellStart"/>
+      <w:r>
+        <w:rPr>
+          <w:rFonts w:ascii="Consolas" w:eastAsia="Times New Roman" w:hAnsi="Consolas" w:cs="Times New Roman"/>
+          <w:color w:val="F286C4"/>
+          <w:sz w:val="21"/>
+          <w:szCs w:val="21"/>
+          <w:lang w:eastAsia="pt-BR"/>
+        </w:rPr>
+        <w:t>template</w:t>
+      </w:r>
+      <w:proofErr w:type="spellEnd"/>
+      <w:r>
+        <w:rPr>
+          <w:rFonts w:ascii="Consolas" w:eastAsia="Times New Roman" w:hAnsi="Consolas" w:cs="Times New Roman"/>
+          <w:color w:val="F6F6F4"/>
+          <w:sz w:val="21"/>
+          <w:szCs w:val="21"/>
+          <w:lang w:eastAsia="pt-BR"/>
+        </w:rPr>
+        <w:t xml:space="preserve"> </w:t>
+      </w:r>
+      <w:proofErr w:type="spellStart"/>
+      <w:r>
+        <w:rPr>
+          <w:rFonts w:ascii="Consolas" w:eastAsia="Times New Roman" w:hAnsi="Consolas" w:cs="Times New Roman"/>
+          <w:i/>
+          <w:iCs/>
+          <w:color w:val="62E884"/>
+          <w:sz w:val="21"/>
+          <w:szCs w:val="21"/>
+          <w:lang w:eastAsia="pt-BR"/>
+        </w:rPr>
+        <w:t>v-if</w:t>
+      </w:r>
+      <w:proofErr w:type="spellEnd"/>
+      <w:r>
+        <w:rPr>
+          <w:rFonts w:ascii="Consolas" w:eastAsia="Times New Roman" w:hAnsi="Consolas" w:cs="Times New Roman"/>
+          <w:color w:val="F286C4"/>
+          <w:sz w:val="21"/>
+          <w:szCs w:val="21"/>
+          <w:lang w:eastAsia="pt-BR"/>
+        </w:rPr>
+        <w:t>=</w:t>
+      </w:r>
+      <w:r>
+        <w:rPr>
+          <w:rFonts w:ascii="Consolas" w:eastAsia="Times New Roman" w:hAnsi="Consolas" w:cs="Times New Roman"/>
+          <w:color w:val="DEE492"/>
+          <w:sz w:val="21"/>
+          <w:szCs w:val="21"/>
+          <w:lang w:eastAsia="pt-BR"/>
+        </w:rPr>
+        <w:t>"</w:t>
+      </w:r>
+      <w:r>
+        <w:rPr>
+          <w:rFonts w:ascii="Consolas" w:eastAsia="Times New Roman" w:hAnsi="Consolas" w:cs="Times New Roman"/>
+          <w:color w:val="E7EE98"/>
+          <w:sz w:val="21"/>
+          <w:szCs w:val="21"/>
+          <w:lang w:eastAsia="pt-BR"/>
+        </w:rPr>
+        <w:t>logado</w:t>
+      </w:r>
+      <w:r>
+        <w:rPr>
+          <w:rFonts w:ascii="Consolas" w:eastAsia="Times New Roman" w:hAnsi="Consolas" w:cs="Times New Roman"/>
+          <w:color w:val="DEE492"/>
+          <w:sz w:val="21"/>
+          <w:szCs w:val="21"/>
+          <w:lang w:eastAsia="pt-BR"/>
+        </w:rPr>
+        <w:t>"</w:t>
+      </w:r>
+      <w:r>
+        <w:rPr>
+          <w:rFonts w:ascii="Consolas" w:eastAsia="Times New Roman" w:hAnsi="Consolas" w:cs="Times New Roman"/>
+          <w:color w:val="F6F6F4"/>
+          <w:sz w:val="21"/>
+          <w:szCs w:val="21"/>
+          <w:lang w:eastAsia="pt-BR"/>
+        </w:rPr>
+        <w:t>&gt;</w:t>
+      </w:r>
+    </w:p>
+    <w:p>
+      <w:pPr>
+        <w:pStyle w:val="PargrafodaLista"/>
+        <w:numPr>
+          <w:ilvl w:val="0"/>
+          <w:numId w:val="3"/>
+        </w:numPr>
+        <w:shd w:val="clear" w:color="auto" w:fill="282A36"/>
+        <w:spacing w:after="0" w:line="285" w:lineRule="atLeast"/>
+        <w:rPr>
+          <w:rFonts w:ascii="Consolas" w:eastAsia="Times New Roman" w:hAnsi="Consolas" w:cs="Times New Roman"/>
+          <w:color w:val="F6F6F4"/>
+          <w:sz w:val="21"/>
+          <w:szCs w:val="21"/>
+          <w:lang w:eastAsia="pt-BR"/>
+        </w:rPr>
+      </w:pPr>
+      <w:r>
+        <w:rPr>
+          <w:rFonts w:ascii="Consolas" w:eastAsia="Times New Roman" w:hAnsi="Consolas" w:cs="Times New Roman"/>
+          <w:color w:val="F6F6F4"/>
+          <w:sz w:val="21"/>
+          <w:szCs w:val="21"/>
+          <w:lang w:eastAsia="pt-BR"/>
+        </w:rPr>
+        <w:t>        &lt;</w:t>
+      </w:r>
+      <w:r>
+        <w:rPr>
+          <w:rFonts w:ascii="Consolas" w:eastAsia="Times New Roman" w:hAnsi="Consolas" w:cs="Times New Roman"/>
+          <w:color w:val="F286C4"/>
+          <w:sz w:val="21"/>
+          <w:szCs w:val="21"/>
+          <w:lang w:eastAsia="pt-BR"/>
+        </w:rPr>
+        <w:t>p</w:t>
+      </w:r>
+      <w:r>
+        <w:rPr>
+          <w:rFonts w:ascii="Consolas" w:eastAsia="Times New Roman" w:hAnsi="Consolas" w:cs="Times New Roman"/>
+          <w:color w:val="F6F6F4"/>
+          <w:sz w:val="21"/>
+          <w:szCs w:val="21"/>
+          <w:lang w:eastAsia="pt-BR"/>
+        </w:rPr>
+        <w:t>&gt;Usuário Logado: {{nome</w:t>
+      </w:r>
+      <w:proofErr w:type="gramStart"/>
+      <w:r>
+        <w:rPr>
+          <w:rFonts w:ascii="Consolas" w:eastAsia="Times New Roman" w:hAnsi="Consolas" w:cs="Times New Roman"/>
+          <w:color w:val="F6F6F4"/>
+          <w:sz w:val="21"/>
+          <w:szCs w:val="21"/>
+          <w:lang w:eastAsia="pt-BR"/>
+        </w:rPr>
+        <w:t>}}&lt;</w:t>
+      </w:r>
+      <w:proofErr w:type="gramEnd"/>
+      <w:r>
+        <w:rPr>
+          <w:rFonts w:ascii="Consolas" w:eastAsia="Times New Roman" w:hAnsi="Consolas" w:cs="Times New Roman"/>
+          <w:color w:val="F6F6F4"/>
+          <w:sz w:val="21"/>
+          <w:szCs w:val="21"/>
+          <w:lang w:eastAsia="pt-BR"/>
+        </w:rPr>
+        <w:t>/</w:t>
+      </w:r>
+      <w:r>
+        <w:rPr>
+          <w:rFonts w:ascii="Consolas" w:eastAsia="Times New Roman" w:hAnsi="Consolas" w:cs="Times New Roman"/>
+          <w:color w:val="F286C4"/>
+          <w:sz w:val="21"/>
+          <w:szCs w:val="21"/>
+          <w:lang w:eastAsia="pt-BR"/>
+        </w:rPr>
+        <w:t>p</w:t>
+      </w:r>
+      <w:r>
+        <w:rPr>
+          <w:rFonts w:ascii="Consolas" w:eastAsia="Times New Roman" w:hAnsi="Consolas" w:cs="Times New Roman"/>
+          <w:color w:val="F6F6F4"/>
+          <w:sz w:val="21"/>
+          <w:szCs w:val="21"/>
+          <w:lang w:eastAsia="pt-BR"/>
+        </w:rPr>
+        <w:t>&gt;</w:t>
+      </w:r>
+    </w:p>
+    <w:p>
+      <w:pPr>
+        <w:pStyle w:val="PargrafodaLista"/>
+        <w:numPr>
+          <w:ilvl w:val="0"/>
+          <w:numId w:val="3"/>
+        </w:numPr>
+        <w:shd w:val="clear" w:color="auto" w:fill="282A36"/>
+        <w:spacing w:after="0" w:line="285" w:lineRule="atLeast"/>
+        <w:rPr>
+          <w:rFonts w:ascii="Consolas" w:eastAsia="Times New Roman" w:hAnsi="Consolas" w:cs="Times New Roman"/>
+          <w:color w:val="F6F6F4"/>
+          <w:sz w:val="21"/>
+          <w:szCs w:val="21"/>
+          <w:lang w:eastAsia="pt-BR"/>
+        </w:rPr>
+      </w:pPr>
+      <w:r>
+        <w:rPr>
+          <w:rFonts w:ascii="Consolas" w:eastAsia="Times New Roman" w:hAnsi="Consolas" w:cs="Times New Roman"/>
+          <w:color w:val="F6F6F4"/>
+          <w:sz w:val="21"/>
+          <w:szCs w:val="21"/>
+          <w:lang w:eastAsia="pt-BR"/>
+        </w:rPr>
+        <w:t>        &lt;</w:t>
+      </w:r>
+      <w:r>
+        <w:rPr>
+          <w:rFonts w:ascii="Consolas" w:eastAsia="Times New Roman" w:hAnsi="Consolas" w:cs="Times New Roman"/>
+          <w:color w:val="F286C4"/>
+          <w:sz w:val="21"/>
+          <w:szCs w:val="21"/>
+          <w:lang w:eastAsia="pt-BR"/>
+        </w:rPr>
+        <w:t>p</w:t>
+      </w:r>
+      <w:r>
+        <w:rPr>
+          <w:rFonts w:ascii="Consolas" w:eastAsia="Times New Roman" w:hAnsi="Consolas" w:cs="Times New Roman"/>
+          <w:color w:val="F6F6F4"/>
+          <w:sz w:val="21"/>
+          <w:szCs w:val="21"/>
+          <w:lang w:eastAsia="pt-BR"/>
+        </w:rPr>
+        <w:t>&gt;Perfil: Admin&lt;/</w:t>
+      </w:r>
+      <w:r>
+        <w:rPr>
+          <w:rFonts w:ascii="Consolas" w:eastAsia="Times New Roman" w:hAnsi="Consolas" w:cs="Times New Roman"/>
+          <w:color w:val="F286C4"/>
+          <w:sz w:val="21"/>
+          <w:szCs w:val="21"/>
+          <w:lang w:eastAsia="pt-BR"/>
+        </w:rPr>
+        <w:t>p</w:t>
+      </w:r>
+      <w:r>
+        <w:rPr>
+          <w:rFonts w:ascii="Consolas" w:eastAsia="Times New Roman" w:hAnsi="Consolas" w:cs="Times New Roman"/>
+          <w:color w:val="F6F6F4"/>
+          <w:sz w:val="21"/>
+          <w:szCs w:val="21"/>
+          <w:lang w:eastAsia="pt-BR"/>
+        </w:rPr>
+        <w:t>&gt;</w:t>
+      </w:r>
+    </w:p>
+    <w:p>
+      <w:pPr>
+        <w:pStyle w:val="PargrafodaLista"/>
+        <w:numPr>
+          <w:ilvl w:val="0"/>
+          <w:numId w:val="3"/>
+        </w:numPr>
+        <w:shd w:val="clear" w:color="auto" w:fill="282A36"/>
+        <w:spacing w:after="0" w:line="285" w:lineRule="atLeast"/>
+        <w:rPr>
+          <w:rFonts w:ascii="Consolas" w:eastAsia="Times New Roman" w:hAnsi="Consolas" w:cs="Times New Roman"/>
+          <w:color w:val="F6F6F4"/>
+          <w:sz w:val="21"/>
+          <w:szCs w:val="21"/>
+          <w:lang w:eastAsia="pt-BR"/>
+        </w:rPr>
+      </w:pPr>
+      <w:r>
+        <w:rPr>
+          <w:rFonts w:ascii="Consolas" w:eastAsia="Times New Roman" w:hAnsi="Consolas" w:cs="Times New Roman"/>
+          <w:color w:val="F6F6F4"/>
+          <w:sz w:val="21"/>
+          <w:szCs w:val="21"/>
+          <w:lang w:eastAsia="pt-BR"/>
+        </w:rPr>
+        <w:t>    &lt;/</w:t>
+      </w:r>
+      <w:proofErr w:type="spellStart"/>
+      <w:r>
+        <w:rPr>
+          <w:rFonts w:ascii="Consolas" w:eastAsia="Times New Roman" w:hAnsi="Consolas" w:cs="Times New Roman"/>
+          <w:color w:val="F286C4"/>
+          <w:sz w:val="21"/>
+          <w:szCs w:val="21"/>
+          <w:lang w:eastAsia="pt-BR"/>
+        </w:rPr>
+        <w:t>template</w:t>
+      </w:r>
+      <w:proofErr w:type="spellEnd"/>
+      <w:r>
+        <w:rPr>
+          <w:rFonts w:ascii="Consolas" w:eastAsia="Times New Roman" w:hAnsi="Consolas" w:cs="Times New Roman"/>
+          <w:color w:val="F6F6F4"/>
+          <w:sz w:val="21"/>
+          <w:szCs w:val="21"/>
+          <w:lang w:eastAsia="pt-BR"/>
+        </w:rPr>
+        <w:t xml:space="preserve">&gt; </w:t>
       </w:r>
     </w:p>
     <w:p>

</xml_diff>